<commit_message>
changes per meeting with parker
</commit_message>
<xml_diff>
--- a/Team Materials/Group and Self Evaluation.docx
+++ b/Team Materials/Group and Self Evaluation.docx
@@ -1,6 +1,6 @@
 
 <file path=word/document.xml><?xml version="1.0" encoding="utf-8"?>
-<w:document xmlns:wpc="http://schemas.microsoft.com/office/word/2010/wordprocessingCanvas" xmlns:cx="http://schemas.microsoft.com/office/drawing/2014/chartex" xmlns:cx1="http://schemas.microsoft.com/office/drawing/2015/9/8/chartex" xmlns:cx2="http://schemas.microsoft.com/office/drawing/2015/10/21/chartex" xmlns:cx3="http://schemas.microsoft.com/office/drawing/2016/5/9/chartex" xmlns:cx4="http://schemas.microsoft.com/office/drawing/2016/5/10/chartex" xmlns:cx5="http://schemas.microsoft.com/office/drawing/2016/5/11/chartex" xmlns:cx6="http://schemas.microsoft.com/office/drawing/2016/5/12/chartex" xmlns:cx7="http://schemas.microsoft.com/office/drawing/2016/5/13/chartex" xmlns:cx8="http://schemas.microsoft.com/office/drawing/2016/5/14/chartex" xmlns:mc="http://schemas.openxmlformats.org/markup-compatibility/2006" xmlns:aink="http://schemas.microsoft.com/office/drawing/2016/ink" xmlns:am3d="http://schemas.microsoft.com/office/drawing/2017/model3d" xmlns:o="urn:schemas-microsoft-com:office:office" xmlns:r="http://schemas.openxmlformats.org/officeDocument/2006/relationships" xmlns:m="http://schemas.openxmlformats.org/officeDocument/2006/math" xmlns:v="urn:schemas-microsoft-com:vml" xmlns:wp14="http://schemas.microsoft.com/office/word/2010/wordprocessingDrawing" xmlns:wp="http://schemas.openxmlformats.org/drawingml/2006/wordprocessingDrawing" xmlns:w10="urn:schemas-microsoft-com:office:word" xmlns:w="http://schemas.openxmlformats.org/wordprocessingml/2006/main" xmlns:w14="http://schemas.microsoft.com/office/word/2010/wordml" xmlns:w15="http://schemas.microsoft.com/office/word/2012/wordml" xmlns:w16cex="http://schemas.microsoft.com/office/word/2018/wordml/cex" xmlns:w16cid="http://schemas.microsoft.com/office/word/2016/wordml/cid" xmlns:w16="http://schemas.microsoft.com/office/word/2018/wordml" xmlns:w16sdtdh="http://schemas.microsoft.com/office/word/2020/wordml/sdtdatahash" xmlns:w16se="http://schemas.microsoft.com/office/word/2015/wordml/symex" xmlns:wpg="http://schemas.microsoft.com/office/word/2010/wordprocessingGroup" xmlns:wpi="http://schemas.microsoft.com/office/word/2010/wordprocessingInk" xmlns:wne="http://schemas.microsoft.com/office/word/2006/wordml" xmlns:wps="http://schemas.microsoft.com/office/word/2010/wordprocessingShape" mc:Ignorable="w14 w15 w16se w16cid w16 w16cex w16sdtdh wp14">
+<w:document xmlns:wpc="http://schemas.microsoft.com/office/word/2010/wordprocessingCanvas" xmlns:cx="http://schemas.microsoft.com/office/drawing/2014/chartex" xmlns:cx1="http://schemas.microsoft.com/office/drawing/2015/9/8/chartex" xmlns:cx2="http://schemas.microsoft.com/office/drawing/2015/10/21/chartex" xmlns:cx3="http://schemas.microsoft.com/office/drawing/2016/5/9/chartex" xmlns:cx4="http://schemas.microsoft.com/office/drawing/2016/5/10/chartex" xmlns:cx5="http://schemas.microsoft.com/office/drawing/2016/5/11/chartex" xmlns:cx6="http://schemas.microsoft.com/office/drawing/2016/5/12/chartex" xmlns:cx7="http://schemas.microsoft.com/office/drawing/2016/5/13/chartex" xmlns:cx8="http://schemas.microsoft.com/office/drawing/2016/5/14/chartex" xmlns:mc="http://schemas.openxmlformats.org/markup-compatibility/2006" xmlns:aink="http://schemas.microsoft.com/office/drawing/2016/ink" xmlns:am3d="http://schemas.microsoft.com/office/drawing/2017/model3d" xmlns:o="urn:schemas-microsoft-com:office:office" xmlns:oel="http://schemas.microsoft.com/office/2019/extlst" xmlns:r="http://schemas.openxmlformats.org/officeDocument/2006/relationships" xmlns:m="http://schemas.openxmlformats.org/officeDocument/2006/math" xmlns:v="urn:schemas-microsoft-com:vml" xmlns:wp14="http://schemas.microsoft.com/office/word/2010/wordprocessingDrawing" xmlns:wp="http://schemas.openxmlformats.org/drawingml/2006/wordprocessingDrawing" xmlns:w10="urn:schemas-microsoft-com:office:word" xmlns:w="http://schemas.openxmlformats.org/wordprocessingml/2006/main" xmlns:w14="http://schemas.microsoft.com/office/word/2010/wordml" xmlns:w15="http://schemas.microsoft.com/office/word/2012/wordml" xmlns:w16cex="http://schemas.microsoft.com/office/word/2018/wordml/cex" xmlns:w16cid="http://schemas.microsoft.com/office/word/2016/wordml/cid" xmlns:w16="http://schemas.microsoft.com/office/word/2018/wordml" xmlns:w16sdtdh="http://schemas.microsoft.com/office/word/2020/wordml/sdtdatahash" xmlns:w16se="http://schemas.microsoft.com/office/word/2015/wordml/symex" xmlns:wpg="http://schemas.microsoft.com/office/word/2010/wordprocessingGroup" xmlns:wpi="http://schemas.microsoft.com/office/word/2010/wordprocessingInk" xmlns:wne="http://schemas.microsoft.com/office/word/2006/wordml" xmlns:wps="http://schemas.microsoft.com/office/word/2010/wordprocessingShape" mc:Ignorable="w14 w15 w16se w16cid w16 w16cex w16sdtdh wp14">
   <w:body>
     <w:p>
       <w:pPr>
@@ -1400,7 +1400,89 @@
               <w:ind w:left="5" w:firstLine="0"/>
             </w:pPr>
             <w:r>
-              <w:t>Provided feedback on other’s work</w:t>
+              <w:t>Provided</w:t>
+            </w:r>
+            <w:r>
+              <w:t xml:space="preserve"> constructive</w:t>
+            </w:r>
+            <w:r>
+              <w:t xml:space="preserve"> feedback on other’s work</w:t>
+            </w:r>
+          </w:p>
+        </w:tc>
+        <w:tc>
+          <w:tcPr>
+            <w:tcW w:w="913" w:type="dxa"/>
+            <w:tcBorders>
+              <w:top w:val="single" w:sz="4" w:space="0" w:color="000000"/>
+              <w:left w:val="single" w:sz="4" w:space="0" w:color="000000"/>
+              <w:bottom w:val="single" w:sz="4" w:space="0" w:color="000000"/>
+              <w:right w:val="single" w:sz="4" w:space="0" w:color="000000"/>
+            </w:tcBorders>
+          </w:tcPr>
+          <w:p>
+            <w:pPr>
+              <w:spacing w:after="0"/>
+              <w:ind w:left="0" w:firstLine="0"/>
+            </w:pPr>
+          </w:p>
+        </w:tc>
+        <w:tc>
+          <w:tcPr>
+            <w:tcW w:w="1340" w:type="dxa"/>
+            <w:tcBorders>
+              <w:top w:val="single" w:sz="4" w:space="0" w:color="000000"/>
+              <w:left w:val="single" w:sz="4" w:space="0" w:color="000000"/>
+              <w:bottom w:val="single" w:sz="4" w:space="0" w:color="000000"/>
+              <w:right w:val="single" w:sz="4" w:space="0" w:color="000000"/>
+            </w:tcBorders>
+          </w:tcPr>
+          <w:p>
+            <w:pPr>
+              <w:spacing w:after="0"/>
+              <w:ind w:left="5" w:firstLine="0"/>
+            </w:pPr>
+          </w:p>
+        </w:tc>
+        <w:tc>
+          <w:tcPr>
+            <w:tcW w:w="1090" w:type="dxa"/>
+            <w:tcBorders>
+              <w:top w:val="single" w:sz="4" w:space="0" w:color="000000"/>
+              <w:left w:val="single" w:sz="4" w:space="0" w:color="000000"/>
+              <w:bottom w:val="single" w:sz="4" w:space="0" w:color="000000"/>
+              <w:right w:val="single" w:sz="4" w:space="0" w:color="000000"/>
+            </w:tcBorders>
+          </w:tcPr>
+          <w:p>
+            <w:pPr>
+              <w:spacing w:after="0"/>
+              <w:ind w:left="5" w:firstLine="0"/>
+            </w:pPr>
+          </w:p>
+        </w:tc>
+      </w:tr>
+      <w:tr>
+        <w:trPr>
+          <w:trHeight w:val="250"/>
+        </w:trPr>
+        <w:tc>
+          <w:tcPr>
+            <w:tcW w:w="6242" w:type="dxa"/>
+            <w:tcBorders>
+              <w:top w:val="single" w:sz="4" w:space="0" w:color="000000"/>
+              <w:left w:val="single" w:sz="4" w:space="0" w:color="000000"/>
+              <w:bottom w:val="single" w:sz="4" w:space="0" w:color="000000"/>
+              <w:right w:val="single" w:sz="4" w:space="0" w:color="000000"/>
+            </w:tcBorders>
+          </w:tcPr>
+          <w:p>
+            <w:pPr>
+              <w:spacing w:after="0"/>
+              <w:ind w:left="5" w:firstLine="0"/>
+            </w:pPr>
+            <w:r>
+              <w:t>Accepted constructive feedback gracefully</w:t>
             </w:r>
           </w:p>
         </w:tc>
@@ -1892,7 +1974,7 @@
       </w:tr>
       <w:tr>
         <w:trPr>
-          <w:trHeight w:val="254"/>
+          <w:trHeight w:val="250"/>
         </w:trPr>
         <w:tc>
           <w:tcPr>
@@ -1910,7 +1992,7 @@
               <w:ind w:left="5" w:firstLine="0"/>
             </w:pPr>
             <w:r>
-              <w:t>Contributes ideas to the team assignments</w:t>
+              <w:t>Actively contributes resources and ideas for team assignments</w:t>
             </w:r>
           </w:p>
         </w:tc>
@@ -1929,9 +2011,6 @@
               <w:spacing w:after="0"/>
               <w:ind w:left="0" w:firstLine="0"/>
             </w:pPr>
-            <w:r>
-              <w:t xml:space="preserve"> </w:t>
-            </w:r>
           </w:p>
         </w:tc>
         <w:tc>
@@ -1949,9 +2028,6 @@
               <w:spacing w:after="0"/>
               <w:ind w:left="5" w:firstLine="0"/>
             </w:pPr>
-            <w:r>
-              <w:t xml:space="preserve"> </w:t>
-            </w:r>
           </w:p>
         </w:tc>
         <w:tc>
@@ -1969,9 +2045,6 @@
               <w:spacing w:after="0"/>
               <w:ind w:left="5" w:firstLine="0"/>
             </w:pPr>
-            <w:r>
-              <w:t xml:space="preserve"> </w:t>
-            </w:r>
           </w:p>
         </w:tc>
       </w:tr>
@@ -2492,6 +2565,9 @@
       </w:pPr>
       <w:r>
         <w:t xml:space="preserve">What do you think was this group member’s greatest strength from the list above? </w:t>
+      </w:r>
+      <w:r>
+        <w:t>Justify your selection.</w:t>
       </w:r>
       <w:r>
         <w:br/>
@@ -2506,7 +2582,13 @@
         <w:ind w:hanging="360"/>
       </w:pPr>
       <w:r>
-        <w:t>What do you think was this group member’s weakness</w:t>
+        <w:t xml:space="preserve">What do you think was this group member’s </w:t>
+      </w:r>
+      <w:r>
+        <w:t xml:space="preserve">greatest </w:t>
+      </w:r>
+      <w:r>
+        <w:t>weakness</w:t>
       </w:r>
       <w:r>
         <w:t xml:space="preserve"> from the list above</w:t>
@@ -4187,7 +4269,7 @@
 </file>
 
 <file path=word/numbering.xml><?xml version="1.0" encoding="utf-8"?>
-<w:numbering xmlns:wpc="http://schemas.microsoft.com/office/word/2010/wordprocessingCanvas" xmlns:cx="http://schemas.microsoft.com/office/drawing/2014/chartex" xmlns:cx1="http://schemas.microsoft.com/office/drawing/2015/9/8/chartex" xmlns:cx2="http://schemas.microsoft.com/office/drawing/2015/10/21/chartex" xmlns:cx3="http://schemas.microsoft.com/office/drawing/2016/5/9/chartex" xmlns:cx4="http://schemas.microsoft.com/office/drawing/2016/5/10/chartex" xmlns:cx5="http://schemas.microsoft.com/office/drawing/2016/5/11/chartex" xmlns:cx6="http://schemas.microsoft.com/office/drawing/2016/5/12/chartex" xmlns:cx7="http://schemas.microsoft.com/office/drawing/2016/5/13/chartex" xmlns:cx8="http://schemas.microsoft.com/office/drawing/2016/5/14/chartex" xmlns:mc="http://schemas.openxmlformats.org/markup-compatibility/2006" xmlns:aink="http://schemas.microsoft.com/office/drawing/2016/ink" xmlns:am3d="http://schemas.microsoft.com/office/drawing/2017/model3d" xmlns:o="urn:schemas-microsoft-com:office:office" xmlns:r="http://schemas.openxmlformats.org/officeDocument/2006/relationships" xmlns:m="http://schemas.openxmlformats.org/officeDocument/2006/math" xmlns:v="urn:schemas-microsoft-com:vml" xmlns:wp14="http://schemas.microsoft.com/office/word/2010/wordprocessingDrawing" xmlns:wp="http://schemas.openxmlformats.org/drawingml/2006/wordprocessingDrawing" xmlns:w10="urn:schemas-microsoft-com:office:word" xmlns:w="http://schemas.openxmlformats.org/wordprocessingml/2006/main" xmlns:w14="http://schemas.microsoft.com/office/word/2010/wordml" xmlns:w15="http://schemas.microsoft.com/office/word/2012/wordml" xmlns:w16cex="http://schemas.microsoft.com/office/word/2018/wordml/cex" xmlns:w16cid="http://schemas.microsoft.com/office/word/2016/wordml/cid" xmlns:w16="http://schemas.microsoft.com/office/word/2018/wordml" xmlns:w16sdtdh="http://schemas.microsoft.com/office/word/2020/wordml/sdtdatahash" xmlns:w16se="http://schemas.microsoft.com/office/word/2015/wordml/symex" xmlns:wpg="http://schemas.microsoft.com/office/word/2010/wordprocessingGroup" xmlns:wpi="http://schemas.microsoft.com/office/word/2010/wordprocessingInk" xmlns:wne="http://schemas.microsoft.com/office/word/2006/wordml" xmlns:wps="http://schemas.microsoft.com/office/word/2010/wordprocessingShape" mc:Ignorable="w14 w15 w16se w16cid w16 w16cex w16sdtdh wp14">
+<w:numbering xmlns:wpc="http://schemas.microsoft.com/office/word/2010/wordprocessingCanvas" xmlns:cx="http://schemas.microsoft.com/office/drawing/2014/chartex" xmlns:cx1="http://schemas.microsoft.com/office/drawing/2015/9/8/chartex" xmlns:cx2="http://schemas.microsoft.com/office/drawing/2015/10/21/chartex" xmlns:cx3="http://schemas.microsoft.com/office/drawing/2016/5/9/chartex" xmlns:cx4="http://schemas.microsoft.com/office/drawing/2016/5/10/chartex" xmlns:cx5="http://schemas.microsoft.com/office/drawing/2016/5/11/chartex" xmlns:cx6="http://schemas.microsoft.com/office/drawing/2016/5/12/chartex" xmlns:cx7="http://schemas.microsoft.com/office/drawing/2016/5/13/chartex" xmlns:cx8="http://schemas.microsoft.com/office/drawing/2016/5/14/chartex" xmlns:mc="http://schemas.openxmlformats.org/markup-compatibility/2006" xmlns:aink="http://schemas.microsoft.com/office/drawing/2016/ink" xmlns:am3d="http://schemas.microsoft.com/office/drawing/2017/model3d" xmlns:o="urn:schemas-microsoft-com:office:office" xmlns:oel="http://schemas.microsoft.com/office/2019/extlst" xmlns:r="http://schemas.openxmlformats.org/officeDocument/2006/relationships" xmlns:m="http://schemas.openxmlformats.org/officeDocument/2006/math" xmlns:v="urn:schemas-microsoft-com:vml" xmlns:wp14="http://schemas.microsoft.com/office/word/2010/wordprocessingDrawing" xmlns:wp="http://schemas.openxmlformats.org/drawingml/2006/wordprocessingDrawing" xmlns:w10="urn:schemas-microsoft-com:office:word" xmlns:w="http://schemas.openxmlformats.org/wordprocessingml/2006/main" xmlns:w14="http://schemas.microsoft.com/office/word/2010/wordml" xmlns:w15="http://schemas.microsoft.com/office/word/2012/wordml" xmlns:w16cex="http://schemas.microsoft.com/office/word/2018/wordml/cex" xmlns:w16cid="http://schemas.microsoft.com/office/word/2016/wordml/cid" xmlns:w16="http://schemas.microsoft.com/office/word/2018/wordml" xmlns:w16sdtdh="http://schemas.microsoft.com/office/word/2020/wordml/sdtdatahash" xmlns:w16se="http://schemas.microsoft.com/office/word/2015/wordml/symex" xmlns:wpg="http://schemas.microsoft.com/office/word/2010/wordprocessingGroup" xmlns:wpi="http://schemas.microsoft.com/office/word/2010/wordprocessingInk" xmlns:wne="http://schemas.microsoft.com/office/word/2006/wordml" xmlns:wps="http://schemas.microsoft.com/office/word/2010/wordprocessingShape" mc:Ignorable="w14 w15 w16se w16cid w16 w16cex w16sdtdh wp14">
   <w:abstractNum w:abstractNumId="0" w15:restartNumberingAfterBreak="0">
     <w:nsid w:val="0FE749DE"/>
     <w:multiLevelType w:val="hybridMultilevel"/>
@@ -5392,28 +5474,28 @@
       </w:rPr>
     </w:lvl>
   </w:abstractNum>
-  <w:num w:numId="1">
+  <w:num w:numId="1" w16cid:durableId="2087149138">
     <w:abstractNumId w:val="7"/>
   </w:num>
-  <w:num w:numId="2">
+  <w:num w:numId="2" w16cid:durableId="1916161240">
     <w:abstractNumId w:val="2"/>
   </w:num>
-  <w:num w:numId="3">
+  <w:num w:numId="3" w16cid:durableId="1962496638">
     <w:abstractNumId w:val="5"/>
   </w:num>
-  <w:num w:numId="4">
+  <w:num w:numId="4" w16cid:durableId="1833907974">
     <w:abstractNumId w:val="0"/>
   </w:num>
-  <w:num w:numId="5">
+  <w:num w:numId="5" w16cid:durableId="792870877">
     <w:abstractNumId w:val="3"/>
   </w:num>
-  <w:num w:numId="6">
+  <w:num w:numId="6" w16cid:durableId="1398240448">
     <w:abstractNumId w:val="6"/>
   </w:num>
-  <w:num w:numId="7">
+  <w:num w:numId="7" w16cid:durableId="789668029">
     <w:abstractNumId w:val="4"/>
   </w:num>
-  <w:num w:numId="8">
+  <w:num w:numId="8" w16cid:durableId="1981764574">
     <w:abstractNumId w:val="1"/>
   </w:num>
 </w:numbering>

</xml_diff>